<commit_message>
update 2018-03-27 Main menu, song
</commit_message>
<xml_diff>
--- a/Doc/Sysnopsis.docx
+++ b/Doc/Sysnopsis.docx
@@ -93,7 +93,7 @@
                           </pic:cNvPicPr>
                         </pic:nvPicPr>
                         <pic:blipFill rotWithShape="1">
-                          <a:blip r:embed="rId7" cstate="print">
+                          <a:blip r:embed="rId8" cstate="print">
                             <a:extLst>
                               <a:ext uri="{28A0092B-C50C-407E-A947-70E740481C1C}">
                                 <a14:useLocalDpi xmlns:a14="http://schemas.microsoft.com/office/drawing/2010/main" val="0"/>
@@ -183,7 +183,7 @@
                   <o:lock v:ext="edit" aspectratio="t"/>
                 </v:shapetype>
                 <v:shape id="Image 6" o:spid="_x0000_s1027" type="#_x0000_t75" style="position:absolute;left:10158;top:3022;width:50056;height:17623;visibility:visible;mso-wrap-style:square" o:gfxdata="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">
-                  <v:imagedata r:id="rId8" o:title="" croptop="5770f" cropbottom="7335f" cropleft="4086f" cropright="3310f"/>
+                  <v:imagedata r:id="rId9" o:title="" croptop="5770f" cropbottom="7335f" cropleft="4086f" cropright="3310f"/>
                   <v:path arrowok="t"/>
                 </v:shape>
                 <v:shapetype id="_x0000_t13" coordsize="21600,21600" o:spt="13" adj="16200,5400" path="m@0,l@0@1,0@1,0@2@0@2@0,21600,21600,10800xe">
@@ -271,28 +271,12 @@
           <w:sz w:val="24"/>
         </w:rPr>
       </w:pPr>
-      <w:proofErr w:type="spellStart"/>
       <w:r>
         <w:rPr>
           <w:sz w:val="24"/>
         </w:rPr>
-        <w:t>Vyktors</w:t>
-      </w:r>
-      <w:proofErr w:type="spellEnd"/>
-      <w:r>
-        <w:rPr>
-          <w:sz w:val="24"/>
-        </w:rPr>
-        <w:t xml:space="preserve"> </w:t>
-      </w:r>
-      <w:proofErr w:type="spellStart"/>
-      <w:r>
-        <w:rPr>
-          <w:sz w:val="24"/>
-        </w:rPr>
-        <w:t>inc.</w:t>
-      </w:r>
-      <w:proofErr w:type="spellEnd"/>
+        <w:t>Vyktors inc.</w:t>
+      </w:r>
     </w:p>
     <w:p>
       <w:pPr>
@@ -305,7 +289,7 @@
         <w:ind w:left="4876" w:right="-1134"/>
         <w:jc w:val="center"/>
         <w:sectPr>
-          <w:headerReference w:type="default" r:id="rId9"/>
+          <w:headerReference w:type="default" r:id="rId10"/>
           <w:pgSz w:w="12240" w:h="15840"/>
           <w:pgMar w:top="1440" w:right="1800" w:bottom="1440" w:left="1800" w:header="708" w:footer="708" w:gutter="0"/>
           <w:cols w:space="708"/>
@@ -741,7 +725,7 @@
                           </pic:cNvPicPr>
                         </pic:nvPicPr>
                         <pic:blipFill>
-                          <a:blip r:embed="rId7" cstate="print">
+                          <a:blip r:embed="rId8" cstate="print">
                             <a:extLst>
                               <a:ext uri="{28A0092B-C50C-407E-A947-70E740481C1C}">
                                 <a14:useLocalDpi xmlns:a14="http://schemas.microsoft.com/office/drawing/2010/main" val="0"/>
@@ -842,7 +826,7 @@
             <w:pict>
               <v:group w14:anchorId="0D6041F6" id="Groupe 4" o:spid="_x0000_s1026" style="position:absolute;margin-left:380.8pt;margin-top:27.45pt;width:6in;height:168.65pt;z-index:-251652096;mso-position-horizontal:right;mso-position-horizontal-relative:margin" coordsize="54864,21418" o:gfxdata="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">
                 <v:shape id="Image 1" o:spid="_x0000_s1027" type="#_x0000_t75" style="position:absolute;width:54864;height:21418;visibility:visible;mso-wrap-style:square" o:gfxdata="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">
-                  <v:imagedata r:id="rId8" o:title=""/>
+                  <v:imagedata r:id="rId9" o:title=""/>
                   <v:path arrowok="t"/>
                 </v:shape>
                 <v:shape id="Flèche droite 2" o:spid="_x0000_s1028" type="#_x0000_t13" style="position:absolute;left:874;top:7394;width:2439;height:1677;visibility:visible;mso-wrap-style:square;v-text-anchor:middle" o:gfxdata="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" adj="14175" fillcolor="#5b9bd5 [3204]" strokecolor="#1f4d78 [1604]" strokeweight="1pt"/>
@@ -899,7 +883,7 @@
                     <pic:cNvPicPr/>
                   </pic:nvPicPr>
                   <pic:blipFill>
-                    <a:blip r:embed="rId10">
+                    <a:blip r:embed="rId11">
                       <a:extLst>
                         <a:ext uri="{28A0092B-C50C-407E-A947-70E740481C1C}">
                           <a14:useLocalDpi xmlns:a14="http://schemas.microsoft.com/office/drawing/2010/main" val="0"/>
@@ -955,7 +939,7 @@
                     <pic:cNvPicPr/>
                   </pic:nvPicPr>
                   <pic:blipFill>
-                    <a:blip r:embed="rId11">
+                    <a:blip r:embed="rId12">
                       <a:extLst>
                         <a:ext uri="{28A0092B-C50C-407E-A947-70E740481C1C}">
                           <a14:useLocalDpi xmlns:a14="http://schemas.microsoft.com/office/drawing/2010/main" val="0"/>
@@ -1010,7 +994,7 @@
                     <pic:cNvPicPr/>
                   </pic:nvPicPr>
                   <pic:blipFill>
-                    <a:blip r:embed="rId12"/>
+                    <a:blip r:embed="rId13"/>
                     <a:stretch>
                       <a:fillRect/>
                     </a:stretch>
@@ -1033,6 +1017,37 @@
     </w:p>
     <w:p/>
     <w:p>
+      <w:pPr>
+        <w:rPr>
+          <w:b/>
+        </w:rPr>
+      </w:pPr>
+      <w:r>
+        <w:rPr>
+          <w:b/>
+        </w:rPr>
+        <w:t>L’ajout</w:t>
+      </w:r>
+      <w:r>
+        <w:rPr>
+          <w:b/>
+        </w:rPr>
+        <w:t> </w:t>
+      </w:r>
+      <w:r>
+        <w:rPr>
+          <w:b/>
+        </w:rPr>
+        <w:t>(la nouveauté)</w:t>
+      </w:r>
+      <w:r>
+        <w:rPr>
+          <w:b/>
+        </w:rPr>
+        <w:t>:</w:t>
+      </w:r>
+    </w:p>
+    <w:p>
       <w:r>
         <w:t>La nouveauté sera l’ajout d’animations, les ennemis devront bougés</w:t>
       </w:r>
@@ -1064,24 +1079,149 @@
         <w:t xml:space="preserve">devra être géré aussi. </w:t>
       </w:r>
       <w:r>
-        <w:t>De plus, l’ajout de sons et d’une musique d’ambiance sera ajouté.</w:t>
-      </w:r>
-    </w:p>
-    <w:p/>
-    <w:p>
-      <w:r>
-        <w:t>Le joueur pourra aura uniquement la possibilité en jeu de clicker sur les tuiles disponibles et faire pause.</w:t>
-      </w:r>
-    </w:p>
-    <w:p/>
-    <w:p>
-      <w:r>
-        <w:t>Idéalement, le jeu généra par lui-même les niveaux à l’aide d’un algorithme.</w:t>
+        <w:t xml:space="preserve">De plus, </w:t>
+      </w:r>
+      <w:r>
+        <w:t xml:space="preserve">il y aura </w:t>
+      </w:r>
+      <w:r>
+        <w:t>l’ajout de s</w:t>
+      </w:r>
+      <w:r>
+        <w:t>ons et d’une musique d’amb</w:t>
       </w:r>
       <w:bookmarkStart w:id="0" w:name="_GoBack"/>
       <w:bookmarkEnd w:id="0"/>
       <w:r>
+        <w:t>iance.</w:t>
+      </w:r>
+    </w:p>
+    <w:p/>
+    <w:p/>
+    <w:p>
+      <w:pPr>
+        <w:rPr>
+          <w:b/>
+        </w:rPr>
+      </w:pPr>
+      <w:r>
+        <w:rPr>
+          <w:b/>
+        </w:rPr>
+        <w:t>Possibilité du joueur :</w:t>
+      </w:r>
+    </w:p>
+    <w:p>
+      <w:r>
+        <w:t xml:space="preserve">Le joueur pourra aura la possibilité en jeu de clicker sur les </w:t>
+      </w:r>
+      <w:r>
+        <w:rPr>
+          <w:color w:val="5B9BD5" w:themeColor="accent1"/>
+        </w:rPr>
+        <w:t>tuiles</w:t>
+      </w:r>
+      <w:r>
+        <w:t xml:space="preserve"> disponibles et faire pause.</w:t>
+      </w:r>
+      <w:r>
+        <w:t xml:space="preserve"> De plus, il pourra naviguer dans les menu</w:t>
+      </w:r>
+      <w:r>
+        <w:t>s</w:t>
+      </w:r>
+      <w:r>
+        <w:t xml:space="preserve"> présentés un peu plus haut</w:t>
+      </w:r>
+      <w:r>
+        <w:t>.</w:t>
+      </w:r>
+    </w:p>
+    <w:p/>
+    <w:p/>
+    <w:p>
+      <w:pPr>
+        <w:rPr>
+          <w:b/>
+        </w:rPr>
+      </w:pPr>
+      <w:r>
+        <w:rPr>
+          <w:b/>
+        </w:rPr>
+        <w:t>Ajouts facultatifs</w:t>
+      </w:r>
+      <w:r>
+        <w:rPr>
+          <w:b/>
+        </w:rPr>
+        <w:t> :</w:t>
+      </w:r>
+    </w:p>
+    <w:p>
+      <w:pPr>
+        <w:pStyle w:val="Paragraphedeliste"/>
+        <w:numPr>
+          <w:ilvl w:val="0"/>
+          <w:numId w:val="1"/>
+        </w:numPr>
+      </w:pPr>
+      <w:r>
+        <w:t>L</w:t>
+      </w:r>
+      <w:r>
+        <w:t>e jeu généra par lui-même les niveaux à l’aide d’un algorithme.</w:t>
+      </w:r>
+      <w:r>
         <w:t xml:space="preserve"> </w:t>
+      </w:r>
+    </w:p>
+    <w:p>
+      <w:pPr>
+        <w:pStyle w:val="Paragraphedeliste"/>
+        <w:numPr>
+          <w:ilvl w:val="0"/>
+          <w:numId w:val="1"/>
+        </w:numPr>
+      </w:pPr>
+      <w:r>
+        <w:t>Sauvegarde des scores personnels</w:t>
+      </w:r>
+    </w:p>
+    <w:p>
+      <w:pPr>
+        <w:pStyle w:val="Paragraphedeliste"/>
+        <w:numPr>
+          <w:ilvl w:val="0"/>
+          <w:numId w:val="1"/>
+        </w:numPr>
+      </w:pPr>
+      <w:r>
+        <w:t>Classement sauvegardé sur un serveur afin de pouvoir comparer avec ses amis</w:t>
+      </w:r>
+    </w:p>
+    <w:p>
+      <w:pPr>
+        <w:pStyle w:val="Paragraphedeliste"/>
+        <w:numPr>
+          <w:ilvl w:val="0"/>
+          <w:numId w:val="1"/>
+        </w:numPr>
+      </w:pPr>
+      <w:r>
+        <w:t>Création d’un mode Campagne</w:t>
+      </w:r>
+    </w:p>
+    <w:p>
+      <w:pPr>
+        <w:pStyle w:val="Paragraphedeliste"/>
+        <w:numPr>
+          <w:ilvl w:val="0"/>
+          <w:numId w:val="1"/>
+        </w:numPr>
+      </w:pPr>
+      <w:r>
+        <w:t>Avoir un tutoriel interactif (le jeu se met en pause à chaque élément nouveau.</w:t>
       </w:r>
     </w:p>
     <w:p/>
@@ -1162,6 +1302,127 @@
     </w:r>
   </w:p>
 </w:hdr>
+</file>
+
+<file path=word/numbering.xml><?xml version="1.0" encoding="utf-8"?>
+<w:numbering xmlns:wpc="http://schemas.microsoft.com/office/word/2010/wordprocessingCanvas" xmlns:cx="http://schemas.microsoft.com/office/drawing/2014/chartex" xmlns:cx1="http://schemas.microsoft.com/office/drawing/2015/9/8/chartex" xmlns:mc="http://schemas.openxmlformats.org/markup-compatibility/2006" xmlns:o="urn:schemas-microsoft-com:office:office" xmlns:r="http://schemas.openxmlformats.org/officeDocument/2006/relationships" xmlns:m="http://schemas.openxmlformats.org/officeDocument/2006/math" xmlns:v="urn:schemas-microsoft-com:vml" xmlns:wp14="http://schemas.microsoft.com/office/word/2010/wordprocessingDrawing" xmlns:wp="http://schemas.openxmlformats.org/drawingml/2006/wordprocessingDrawing" xmlns:w10="urn:schemas-microsoft-com:office:word" xmlns:w="http://schemas.openxmlformats.org/wordprocessingml/2006/main" xmlns:w14="http://schemas.microsoft.com/office/word/2010/wordml" xmlns:w15="http://schemas.microsoft.com/office/word/2012/wordml" xmlns:w16se="http://schemas.microsoft.com/office/word/2015/wordml/symex" xmlns:wpg="http://schemas.microsoft.com/office/word/2010/wordprocessingGroup" xmlns:wpi="http://schemas.microsoft.com/office/word/2010/wordprocessingInk" xmlns:wne="http://schemas.microsoft.com/office/word/2006/wordml" xmlns:wps="http://schemas.microsoft.com/office/word/2010/wordprocessingShape" mc:Ignorable="w14 w15 w16se wp14">
+  <w:abstractNum w:abstractNumId="0" w15:restartNumberingAfterBreak="0">
+    <w:nsid w:val="43892FA0"/>
+    <w:multiLevelType w:val="hybridMultilevel"/>
+    <w:tmpl w:val="86D295AC"/>
+    <w:lvl w:ilvl="0" w:tplc="0C0C0001">
+      <w:start w:val="1"/>
+      <w:numFmt w:val="bullet"/>
+      <w:lvlText w:val=""/>
+      <w:lvlJc w:val="left"/>
+      <w:pPr>
+        <w:ind w:left="720" w:hanging="360"/>
+      </w:pPr>
+      <w:rPr>
+        <w:rFonts w:ascii="Symbol" w:hAnsi="Symbol" w:hint="default"/>
+      </w:rPr>
+    </w:lvl>
+    <w:lvl w:ilvl="1" w:tplc="0C0C0003" w:tentative="1">
+      <w:start w:val="1"/>
+      <w:numFmt w:val="bullet"/>
+      <w:lvlText w:val="o"/>
+      <w:lvlJc w:val="left"/>
+      <w:pPr>
+        <w:ind w:left="1440" w:hanging="360"/>
+      </w:pPr>
+      <w:rPr>
+        <w:rFonts w:ascii="Courier New" w:hAnsi="Courier New" w:cs="Courier New" w:hint="default"/>
+      </w:rPr>
+    </w:lvl>
+    <w:lvl w:ilvl="2" w:tplc="0C0C0005" w:tentative="1">
+      <w:start w:val="1"/>
+      <w:numFmt w:val="bullet"/>
+      <w:lvlText w:val=""/>
+      <w:lvlJc w:val="left"/>
+      <w:pPr>
+        <w:ind w:left="2160" w:hanging="360"/>
+      </w:pPr>
+      <w:rPr>
+        <w:rFonts w:ascii="Wingdings" w:hAnsi="Wingdings" w:hint="default"/>
+      </w:rPr>
+    </w:lvl>
+    <w:lvl w:ilvl="3" w:tplc="0C0C0001" w:tentative="1">
+      <w:start w:val="1"/>
+      <w:numFmt w:val="bullet"/>
+      <w:lvlText w:val=""/>
+      <w:lvlJc w:val="left"/>
+      <w:pPr>
+        <w:ind w:left="2880" w:hanging="360"/>
+      </w:pPr>
+      <w:rPr>
+        <w:rFonts w:ascii="Symbol" w:hAnsi="Symbol" w:hint="default"/>
+      </w:rPr>
+    </w:lvl>
+    <w:lvl w:ilvl="4" w:tplc="0C0C0003" w:tentative="1">
+      <w:start w:val="1"/>
+      <w:numFmt w:val="bullet"/>
+      <w:lvlText w:val="o"/>
+      <w:lvlJc w:val="left"/>
+      <w:pPr>
+        <w:ind w:left="3600" w:hanging="360"/>
+      </w:pPr>
+      <w:rPr>
+        <w:rFonts w:ascii="Courier New" w:hAnsi="Courier New" w:cs="Courier New" w:hint="default"/>
+      </w:rPr>
+    </w:lvl>
+    <w:lvl w:ilvl="5" w:tplc="0C0C0005" w:tentative="1">
+      <w:start w:val="1"/>
+      <w:numFmt w:val="bullet"/>
+      <w:lvlText w:val=""/>
+      <w:lvlJc w:val="left"/>
+      <w:pPr>
+        <w:ind w:left="4320" w:hanging="360"/>
+      </w:pPr>
+      <w:rPr>
+        <w:rFonts w:ascii="Wingdings" w:hAnsi="Wingdings" w:hint="default"/>
+      </w:rPr>
+    </w:lvl>
+    <w:lvl w:ilvl="6" w:tplc="0C0C0001" w:tentative="1">
+      <w:start w:val="1"/>
+      <w:numFmt w:val="bullet"/>
+      <w:lvlText w:val=""/>
+      <w:lvlJc w:val="left"/>
+      <w:pPr>
+        <w:ind w:left="5040" w:hanging="360"/>
+      </w:pPr>
+      <w:rPr>
+        <w:rFonts w:ascii="Symbol" w:hAnsi="Symbol" w:hint="default"/>
+      </w:rPr>
+    </w:lvl>
+    <w:lvl w:ilvl="7" w:tplc="0C0C0003" w:tentative="1">
+      <w:start w:val="1"/>
+      <w:numFmt w:val="bullet"/>
+      <w:lvlText w:val="o"/>
+      <w:lvlJc w:val="left"/>
+      <w:pPr>
+        <w:ind w:left="5760" w:hanging="360"/>
+      </w:pPr>
+      <w:rPr>
+        <w:rFonts w:ascii="Courier New" w:hAnsi="Courier New" w:cs="Courier New" w:hint="default"/>
+      </w:rPr>
+    </w:lvl>
+    <w:lvl w:ilvl="8" w:tplc="0C0C0005" w:tentative="1">
+      <w:start w:val="1"/>
+      <w:numFmt w:val="bullet"/>
+      <w:lvlText w:val=""/>
+      <w:lvlJc w:val="left"/>
+      <w:pPr>
+        <w:ind w:left="6480" w:hanging="360"/>
+      </w:pPr>
+      <w:rPr>
+        <w:rFonts w:ascii="Wingdings" w:hAnsi="Wingdings" w:hint="default"/>
+      </w:rPr>
+    </w:lvl>
+  </w:abstractNum>
+  <w:num w:numId="1">
+    <w:abstractNumId w:val="0"/>
+  </w:num>
+</w:numbering>
 </file>
 
 <file path=word/styles.xml><?xml version="1.0" encoding="utf-8"?>
@@ -1652,6 +1913,17 @@
       <w:lang w:eastAsia="fr-CA"/>
     </w:rPr>
   </w:style>
+  <w:style w:type="paragraph" w:styleId="Paragraphedeliste">
+    <w:name w:val="List Paragraph"/>
+    <w:basedOn w:val="Normal"/>
+    <w:uiPriority w:val="34"/>
+    <w:qFormat/>
+    <w:rsid w:val="008F77ED"/>
+    <w:pPr>
+      <w:ind w:left="720"/>
+      <w:contextualSpacing/>
+    </w:pPr>
+  </w:style>
 </w:styles>
 </file>
 
@@ -1921,7 +2193,7 @@
 </file>
 
 <file path=customXml/itemProps1.xml><?xml version="1.0" encoding="utf-8"?>
-<ds:datastoreItem xmlns:ds="http://schemas.openxmlformats.org/officeDocument/2006/customXml" ds:itemID="{6D65ECA2-E561-4B3B-9418-0A70AF603992}">
+<ds:datastoreItem xmlns:ds="http://schemas.openxmlformats.org/officeDocument/2006/customXml" ds:itemID="{286862FC-55F4-4C53-89F5-E3964A9CADDD}">
   <ds:schemaRefs>
     <ds:schemaRef ds:uri="http://schemas.openxmlformats.org/officeDocument/2006/bibliography"/>
   </ds:schemaRefs>

</xml_diff>